<commit_message>
+ sample for catching the reboot and the shutdown
</commit_message>
<xml_diff>
--- a/Wishes/wishes.docx
+++ b/Wishes/wishes.docx
@@ -2002,6 +2002,12 @@
         </w:rPr>
         <w:t xml:space="preserve"> – custom control with a plate</w:t>
       </w:r>
+      <w:r>
+        <w:rPr>
+          <w:lang w:val="en-US"/>
+        </w:rPr>
+        <w:t xml:space="preserve"> that can be moved</w:t>
+      </w:r>
     </w:p>
     <w:p>
       <w:pPr>
@@ -2799,7 +2805,33 @@
         <w:rPr>
           <w:lang w:val="en-US"/>
         </w:rPr>
-        <w:t xml:space="preserve">After flashing a device how to test some features (not explorative testing, but </w:t>
+        <w:t xml:space="preserve">After flashing a device how to test some features </w:t>
+      </w:r>
+      <w:proofErr w:type="gramStart"/>
+      <w:r>
+        <w:rPr>
+          <w:lang w:val="en-US"/>
+        </w:rPr>
+        <w:t>(</w:t>
+      </w:r>
+      <w:r>
+        <w:rPr>
+          <w:lang w:val="en-US"/>
+        </w:rPr>
+        <w:t xml:space="preserve"> </w:t>
+      </w:r>
+      <w:r>
+        <w:rPr>
+          <w:lang w:val="en-US"/>
+        </w:rPr>
+        <w:t>not</w:t>
+      </w:r>
+      <w:proofErr w:type="gramEnd"/>
+      <w:r>
+        <w:rPr>
+          <w:lang w:val="en-US"/>
+        </w:rPr>
+        <w:t xml:space="preserve"> explorative testing, but </w:t>
       </w:r>
       <w:proofErr w:type="spellStart"/>
       <w:r>
@@ -2813,169 +2845,181 @@
         <w:rPr>
           <w:lang w:val="en-US"/>
         </w:rPr>
+        <w:t xml:space="preserve"> testing</w:t>
+      </w:r>
+      <w:r>
+        <w:rPr>
+          <w:lang w:val="en-US"/>
+        </w:rPr>
         <w:t xml:space="preserve"> </w:t>
       </w:r>
+      <w:r>
+        <w:rPr>
+          <w:lang w:val="en-US"/>
+        </w:rPr>
+        <w:t>)</w:t>
+      </w:r>
+      <w:r>
+        <w:rPr>
+          <w:lang w:val="en-US"/>
+        </w:rPr>
+        <w:t>?</w:t>
+      </w:r>
+    </w:p>
+    <w:p>
+      <w:pPr>
+        <w:rPr>
+          <w:lang w:val="en-US"/>
+        </w:rPr>
+      </w:pPr>
+      <w:r>
+        <w:rPr>
+          <w:lang w:val="en-US"/>
+        </w:rPr>
+        <w:t>A1:</w:t>
+      </w:r>
+    </w:p>
+    <w:p>
+      <w:pPr>
+        <w:rPr>
+          <w:lang w:val="en-US"/>
+        </w:rPr>
+      </w:pPr>
+    </w:p>
+    <w:p>
+      <w:pPr>
+        <w:rPr>
+          <w:b/>
+          <w:lang w:val="en-US"/>
+        </w:rPr>
+      </w:pPr>
+      <w:proofErr w:type="spellStart"/>
+      <w:r>
+        <w:rPr>
+          <w:b/>
+          <w:lang w:val="en-US"/>
+        </w:rPr>
+        <w:t>Kasatkina</w:t>
+      </w:r>
+      <w:proofErr w:type="spellEnd"/>
+      <w:r>
+        <w:rPr>
+          <w:b/>
+          <w:lang w:val="en-US"/>
+        </w:rPr>
+        <w:t xml:space="preserve"> Olga</w:t>
+      </w:r>
+    </w:p>
+    <w:p>
+      <w:pPr>
+        <w:rPr>
+          <w:lang w:val="en-US"/>
+        </w:rPr>
+      </w:pPr>
+      <w:r>
+        <w:rPr>
+          <w:lang w:val="en-US"/>
+        </w:rPr>
+        <w:t xml:space="preserve">Q1: </w:t>
+      </w:r>
+      <w:r>
+        <w:rPr>
+          <w:lang w:val="en-US"/>
+        </w:rPr>
+        <w:t>Automatic test UI</w:t>
+      </w:r>
+    </w:p>
+    <w:p>
+      <w:pPr>
+        <w:rPr>
+          <w:lang w:val="en-US"/>
+        </w:rPr>
+      </w:pPr>
+      <w:r>
+        <w:rPr>
+          <w:lang w:val="en-US"/>
+        </w:rPr>
+        <w:t xml:space="preserve">A1: </w:t>
+      </w:r>
+    </w:p>
+    <w:p>
+      <w:pPr>
+        <w:rPr>
+          <w:lang w:val="en-US"/>
+        </w:rPr>
+      </w:pPr>
+    </w:p>
+    <w:p>
+      <w:pPr>
+        <w:rPr>
+          <w:b/>
+          <w:lang w:val="en-US"/>
+        </w:rPr>
+      </w:pPr>
+      <w:proofErr w:type="spellStart"/>
+      <w:r>
+        <w:rPr>
+          <w:b/>
+          <w:lang w:val="en-US"/>
+        </w:rPr>
+        <w:t>Kozyrev</w:t>
+      </w:r>
+      <w:proofErr w:type="spellEnd"/>
+      <w:r>
+        <w:rPr>
+          <w:b/>
+          <w:lang w:val="en-US"/>
+        </w:rPr>
+        <w:t xml:space="preserve"> Alexander</w:t>
+      </w:r>
+    </w:p>
+    <w:p>
+      <w:pPr>
+        <w:rPr>
+          <w:lang w:val="en-US"/>
+        </w:rPr>
+      </w:pPr>
+    </w:p>
+    <w:p>
+      <w:pPr>
+        <w:rPr>
+          <w:lang w:val="en-US"/>
+        </w:rPr>
+      </w:pPr>
+      <w:r>
+        <w:rPr>
+          <w:lang w:val="en-US"/>
+        </w:rPr>
+        <w:t xml:space="preserve">Q1: </w:t>
+      </w:r>
+      <w:r>
+        <w:rPr>
+          <w:lang w:val="en-US"/>
+        </w:rPr>
+        <w:t xml:space="preserve">How to manage the activity stack in </w:t>
+      </w:r>
+      <w:proofErr w:type="spellStart"/>
+      <w:r>
+        <w:rPr>
+          <w:lang w:val="en-US"/>
+        </w:rPr>
+        <w:t>c+</w:t>
+      </w:r>
       <w:proofErr w:type="gramStart"/>
       <w:r>
         <w:rPr>
           <w:lang w:val="en-US"/>
         </w:rPr>
-        <w:t>testing</w:t>
-      </w:r>
-      <w:r>
-        <w:rPr>
-          <w:lang w:val="en-US"/>
-        </w:rPr>
-        <w:t xml:space="preserve"> </w:t>
-      </w:r>
-      <w:r>
-        <w:rPr>
-          <w:lang w:val="en-US"/>
-        </w:rPr>
-        <w:t>)</w:t>
+        <w:t>+</w:t>
+      </w:r>
+      <w:proofErr w:type="spellEnd"/>
+      <w:r>
+        <w:rPr>
+          <w:lang w:val="en-US"/>
+        </w:rPr>
+        <w:t xml:space="preserve"> ?</w:t>
       </w:r>
       <w:proofErr w:type="gramEnd"/>
-    </w:p>
-    <w:p>
-      <w:pPr>
-        <w:rPr>
-          <w:lang w:val="en-US"/>
-        </w:rPr>
-      </w:pPr>
-      <w:r>
-        <w:rPr>
-          <w:lang w:val="en-US"/>
-        </w:rPr>
-        <w:t>A1:</w:t>
-      </w:r>
-    </w:p>
-    <w:p>
-      <w:pPr>
-        <w:rPr>
-          <w:lang w:val="en-US"/>
-        </w:rPr>
-      </w:pPr>
-    </w:p>
-    <w:p>
-      <w:pPr>
-        <w:rPr>
-          <w:b/>
-          <w:lang w:val="en-US"/>
-        </w:rPr>
-      </w:pPr>
-      <w:proofErr w:type="spellStart"/>
-      <w:r>
-        <w:rPr>
-          <w:b/>
-          <w:lang w:val="en-US"/>
-        </w:rPr>
-        <w:t>Kasatkina</w:t>
-      </w:r>
-      <w:proofErr w:type="spellEnd"/>
-      <w:r>
-        <w:rPr>
-          <w:b/>
-          <w:lang w:val="en-US"/>
-        </w:rPr>
-        <w:t xml:space="preserve"> Olga</w:t>
-      </w:r>
-    </w:p>
-    <w:p>
-      <w:pPr>
-        <w:rPr>
-          <w:lang w:val="en-US"/>
-        </w:rPr>
-      </w:pPr>
-      <w:r>
-        <w:rPr>
-          <w:lang w:val="en-US"/>
-        </w:rPr>
-        <w:t xml:space="preserve">Q1: </w:t>
-      </w:r>
-      <w:r>
-        <w:rPr>
-          <w:lang w:val="en-US"/>
-        </w:rPr>
-        <w:t>Automatic test UI</w:t>
-      </w:r>
-    </w:p>
-    <w:p>
-      <w:pPr>
-        <w:rPr>
-          <w:lang w:val="en-US"/>
-        </w:rPr>
-      </w:pPr>
-      <w:r>
-        <w:rPr>
-          <w:lang w:val="en-US"/>
-        </w:rPr>
-        <w:t xml:space="preserve">A1: </w:t>
-      </w:r>
-    </w:p>
-    <w:p>
-      <w:pPr>
-        <w:rPr>
-          <w:lang w:val="en-US"/>
-        </w:rPr>
-      </w:pPr>
-    </w:p>
-    <w:p>
-      <w:pPr>
-        <w:rPr>
-          <w:b/>
-          <w:lang w:val="en-US"/>
-        </w:rPr>
-      </w:pPr>
-      <w:proofErr w:type="spellStart"/>
-      <w:r>
-        <w:rPr>
-          <w:b/>
-          <w:lang w:val="en-US"/>
-        </w:rPr>
-        <w:t>Kozyrev</w:t>
-      </w:r>
-      <w:proofErr w:type="spellEnd"/>
-      <w:r>
-        <w:rPr>
-          <w:b/>
-          <w:lang w:val="en-US"/>
-        </w:rPr>
-        <w:t xml:space="preserve"> Alexander</w:t>
-      </w:r>
-    </w:p>
-    <w:p>
-      <w:pPr>
-        <w:rPr>
-          <w:lang w:val="en-US"/>
-        </w:rPr>
-      </w:pPr>
-    </w:p>
-    <w:p>
-      <w:pPr>
-        <w:rPr>
-          <w:lang w:val="en-US"/>
-        </w:rPr>
-      </w:pPr>
-      <w:r>
-        <w:rPr>
-          <w:lang w:val="en-US"/>
-        </w:rPr>
-        <w:t xml:space="preserve">Q1: </w:t>
-      </w:r>
-      <w:r>
-        <w:rPr>
-          <w:lang w:val="en-US"/>
-        </w:rPr>
-        <w:t xml:space="preserve">How to manage the activity stack in </w:t>
-      </w:r>
-      <w:proofErr w:type="spellStart"/>
-      <w:r>
-        <w:rPr>
-          <w:lang w:val="en-US"/>
-        </w:rPr>
-        <w:t>c++</w:t>
-      </w:r>
-      <w:proofErr w:type="spellEnd"/>
     </w:p>
     <w:p>
       <w:pPr>
@@ -4256,7 +4300,19 @@
         <w:rPr>
           <w:lang w:val="en-US"/>
         </w:rPr>
-        <w:t>gestures</w:t>
+        <w:t>G</w:t>
+      </w:r>
+      <w:r>
+        <w:rPr>
+          <w:lang w:val="en-US"/>
+        </w:rPr>
+        <w:t>estures</w:t>
+      </w:r>
+      <w:r>
+        <w:rPr>
+          <w:lang w:val="en-US"/>
+        </w:rPr>
+        <w:t>?</w:t>
       </w:r>
     </w:p>
     <w:p>
@@ -4271,6 +4327,41 @@
         </w:rPr>
         <w:t>A2:</w:t>
       </w:r>
+      <w:r>
+        <w:rPr>
+          <w:lang w:val="en-US"/>
+        </w:rPr>
+        <w:t xml:space="preserve"> See next an answer A3. A good example with a small app for gesture detection is to be found on the official Android </w:t>
+      </w:r>
+      <w:proofErr w:type="gramStart"/>
+      <w:r>
+        <w:rPr>
+          <w:lang w:val="en-US"/>
+        </w:rPr>
+        <w:t>page :</w:t>
+      </w:r>
+      <w:proofErr w:type="gramEnd"/>
+      <w:r>
+        <w:rPr>
+          <w:lang w:val="en-US"/>
+        </w:rPr>
+        <w:t xml:space="preserve"> </w:t>
+      </w:r>
+      <w:hyperlink r:id="rId19" w:history="1">
+        <w:r>
+          <w:rPr>
+            <w:rStyle w:val="Link"/>
+            <w:lang w:val="en-US"/>
+          </w:rPr>
+          <w:t>http://developer.android.com/training/gestures/detector.html</w:t>
+        </w:r>
+      </w:hyperlink>
+      <w:r>
+        <w:rPr>
+          <w:lang w:val="en-US"/>
+        </w:rPr>
+        <w:t xml:space="preserve"> and basically is using the same mechanism as described in A3.</w:t>
+      </w:r>
     </w:p>
     <w:p>
       <w:pPr>
@@ -4373,6 +4464,7 @@
       <w:proofErr w:type="spellStart"/>
       <w:r>
         <w:rPr>
+          <w:i/>
           <w:lang w:val="en-US"/>
         </w:rPr>
         <w:t>customcontrols</w:t>
@@ -4380,9 +4472,831 @@
       <w:proofErr w:type="spellEnd"/>
       <w:r>
         <w:rPr>
-          <w:lang w:val="en-US"/>
-        </w:rPr>
-        <w:t>/</w:t>
+          <w:i/>
+          <w:lang w:val="en-US"/>
+        </w:rPr>
+        <w:t>/WheelMenuSurface.java</w:t>
+      </w:r>
+      <w:r>
+        <w:rPr>
+          <w:lang w:val="en-US"/>
+        </w:rPr>
+        <w:t xml:space="preserve"> in the method </w:t>
+      </w:r>
+      <w:proofErr w:type="spellStart"/>
+      <w:r>
+        <w:rPr>
+          <w:i/>
+          <w:lang w:val="en-US"/>
+        </w:rPr>
+        <w:t>onTouchedEvent</w:t>
+      </w:r>
+      <w:proofErr w:type="spellEnd"/>
+      <w:r>
+        <w:rPr>
+          <w:lang w:val="en-US"/>
+        </w:rPr>
+        <w:t>:</w:t>
+      </w:r>
+    </w:p>
+    <w:p>
+      <w:pPr>
+        <w:rPr>
+          <w:i/>
+          <w:lang w:val="en-US"/>
+        </w:rPr>
+      </w:pPr>
+    </w:p>
+    <w:p>
+      <w:pPr>
+        <w:rPr>
+          <w:i/>
+          <w:lang w:val="en-US"/>
+        </w:rPr>
+      </w:pPr>
+      <w:proofErr w:type="gramStart"/>
+      <w:r>
+        <w:rPr>
+          <w:i/>
+          <w:lang w:val="en-US"/>
+        </w:rPr>
+        <w:t>public</w:t>
+      </w:r>
+      <w:proofErr w:type="gramEnd"/>
+      <w:r>
+        <w:rPr>
+          <w:i/>
+          <w:lang w:val="en-US"/>
+        </w:rPr>
+        <w:t xml:space="preserve"> </w:t>
+      </w:r>
+      <w:proofErr w:type="spellStart"/>
+      <w:r>
+        <w:rPr>
+          <w:i/>
+          <w:lang w:val="en-US"/>
+        </w:rPr>
+        <w:t>boolean</w:t>
+      </w:r>
+      <w:proofErr w:type="spellEnd"/>
+      <w:r>
+        <w:rPr>
+          <w:i/>
+          <w:lang w:val="en-US"/>
+        </w:rPr>
+        <w:t xml:space="preserve"> </w:t>
+      </w:r>
+      <w:proofErr w:type="spellStart"/>
+      <w:r>
+        <w:rPr>
+          <w:i/>
+          <w:lang w:val="en-US"/>
+        </w:rPr>
+        <w:t>onTouchEvent</w:t>
+      </w:r>
+      <w:proofErr w:type="spellEnd"/>
+      <w:r>
+        <w:rPr>
+          <w:i/>
+          <w:lang w:val="en-US"/>
+        </w:rPr>
+        <w:t>(</w:t>
+      </w:r>
+      <w:proofErr w:type="spellStart"/>
+      <w:r>
+        <w:rPr>
+          <w:i/>
+          <w:lang w:val="en-US"/>
+        </w:rPr>
+        <w:t>MotionEvent</w:t>
+      </w:r>
+      <w:proofErr w:type="spellEnd"/>
+      <w:r>
+        <w:rPr>
+          <w:i/>
+          <w:lang w:val="en-US"/>
+        </w:rPr>
+        <w:t xml:space="preserve"> event) {</w:t>
+      </w:r>
+    </w:p>
+    <w:p>
+      <w:pPr>
+        <w:rPr>
+          <w:i/>
+          <w:lang w:val="en-US"/>
+        </w:rPr>
+      </w:pPr>
+      <w:r>
+        <w:rPr>
+          <w:i/>
+          <w:lang w:val="en-US"/>
+        </w:rPr>
+        <w:tab/>
+      </w:r>
+    </w:p>
+    <w:p>
+      <w:pPr>
+        <w:rPr>
+          <w:i/>
+          <w:lang w:val="en-US"/>
+        </w:rPr>
+      </w:pPr>
+      <w:proofErr w:type="gramStart"/>
+      <w:r>
+        <w:rPr>
+          <w:i/>
+          <w:lang w:val="en-US"/>
+        </w:rPr>
+        <w:t>if</w:t>
+      </w:r>
+      <w:proofErr w:type="gramEnd"/>
+      <w:r>
+        <w:rPr>
+          <w:i/>
+          <w:lang w:val="en-US"/>
+        </w:rPr>
+        <w:t xml:space="preserve"> (</w:t>
+      </w:r>
+      <w:proofErr w:type="spellStart"/>
+      <w:r>
+        <w:rPr>
+          <w:i/>
+          <w:lang w:val="en-US"/>
+        </w:rPr>
+        <w:t>event.getAction</w:t>
+      </w:r>
+      <w:proofErr w:type="spellEnd"/>
+      <w:r>
+        <w:rPr>
+          <w:i/>
+          <w:lang w:val="en-US"/>
+        </w:rPr>
+        <w:t xml:space="preserve">() == </w:t>
+      </w:r>
+      <w:proofErr w:type="spellStart"/>
+      <w:r>
+        <w:rPr>
+          <w:i/>
+          <w:lang w:val="en-US"/>
+        </w:rPr>
+        <w:t>MotionEvent.ACTION_DOWN</w:t>
+      </w:r>
+      <w:proofErr w:type="spellEnd"/>
+      <w:r>
+        <w:rPr>
+          <w:i/>
+          <w:lang w:val="en-US"/>
+        </w:rPr>
+        <w:t>)</w:t>
+      </w:r>
+    </w:p>
+    <w:p>
+      <w:pPr>
+        <w:rPr>
+          <w:i/>
+          <w:lang w:val="en-US"/>
+        </w:rPr>
+      </w:pPr>
+      <w:proofErr w:type="gramStart"/>
+      <w:r>
+        <w:rPr>
+          <w:i/>
+          <w:lang w:val="en-US"/>
+        </w:rPr>
+        <w:t>if</w:t>
+      </w:r>
+      <w:proofErr w:type="gramEnd"/>
+      <w:r>
+        <w:rPr>
+          <w:i/>
+          <w:lang w:val="en-US"/>
+        </w:rPr>
+        <w:t xml:space="preserve"> (</w:t>
+      </w:r>
+      <w:proofErr w:type="spellStart"/>
+      <w:r>
+        <w:rPr>
+          <w:i/>
+          <w:lang w:val="en-US"/>
+        </w:rPr>
+        <w:t>event.getAction</w:t>
+      </w:r>
+      <w:proofErr w:type="spellEnd"/>
+      <w:r>
+        <w:rPr>
+          <w:i/>
+          <w:lang w:val="en-US"/>
+        </w:rPr>
+        <w:t xml:space="preserve">() == </w:t>
+      </w:r>
+      <w:proofErr w:type="spellStart"/>
+      <w:r>
+        <w:rPr>
+          <w:i/>
+          <w:lang w:val="en-US"/>
+        </w:rPr>
+        <w:t>MotionEvent.ACTION_UP</w:t>
+      </w:r>
+      <w:proofErr w:type="spellEnd"/>
+      <w:r>
+        <w:rPr>
+          <w:i/>
+          <w:lang w:val="en-US"/>
+        </w:rPr>
+        <w:t>)</w:t>
+      </w:r>
+    </w:p>
+    <w:p>
+      <w:pPr>
+        <w:rPr>
+          <w:i/>
+          <w:lang w:val="en-US"/>
+        </w:rPr>
+      </w:pPr>
+      <w:proofErr w:type="gramStart"/>
+      <w:r>
+        <w:rPr>
+          <w:i/>
+          <w:lang w:val="en-US"/>
+        </w:rPr>
+        <w:t>if</w:t>
+      </w:r>
+      <w:proofErr w:type="gramEnd"/>
+      <w:r>
+        <w:rPr>
+          <w:i/>
+          <w:lang w:val="en-US"/>
+        </w:rPr>
+        <w:t xml:space="preserve"> (</w:t>
+      </w:r>
+      <w:proofErr w:type="spellStart"/>
+      <w:r>
+        <w:rPr>
+          <w:i/>
+          <w:lang w:val="en-US"/>
+        </w:rPr>
+        <w:t>event.getAction</w:t>
+      </w:r>
+      <w:proofErr w:type="spellEnd"/>
+      <w:r>
+        <w:rPr>
+          <w:i/>
+          <w:lang w:val="en-US"/>
+        </w:rPr>
+        <w:t xml:space="preserve">() == </w:t>
+      </w:r>
+      <w:proofErr w:type="spellStart"/>
+      <w:r>
+        <w:rPr>
+          <w:i/>
+          <w:lang w:val="en-US"/>
+        </w:rPr>
+        <w:t>MotionEvent.ACTION_MOVE</w:t>
+      </w:r>
+      <w:proofErr w:type="spellEnd"/>
+      <w:r>
+        <w:rPr>
+          <w:i/>
+          <w:lang w:val="en-US"/>
+        </w:rPr>
+        <w:t>)</w:t>
+      </w:r>
+    </w:p>
+    <w:p>
+      <w:pPr>
+        <w:rPr>
+          <w:lang w:val="en-US"/>
+        </w:rPr>
+      </w:pPr>
+      <w:r>
+        <w:rPr>
+          <w:lang w:val="en-US"/>
+        </w:rPr>
+        <w:tab/>
+      </w:r>
+    </w:p>
+    <w:p>
+      <w:pPr>
+        <w:rPr>
+          <w:lang w:val="en-US"/>
+        </w:rPr>
+      </w:pPr>
+      <w:r>
+        <w:rPr>
+          <w:lang w:val="en-US"/>
+        </w:rPr>
+        <w:t xml:space="preserve">Q4: </w:t>
+      </w:r>
+      <w:r>
+        <w:rPr>
+          <w:lang w:val="en-US"/>
+        </w:rPr>
+        <w:t>S</w:t>
+      </w:r>
+      <w:r>
+        <w:rPr>
+          <w:lang w:val="en-US"/>
+        </w:rPr>
+        <w:t>andboxing and execute system calls (what is possible)</w:t>
+      </w:r>
+    </w:p>
+    <w:p>
+      <w:pPr>
+        <w:rPr>
+          <w:lang w:val="en-US"/>
+        </w:rPr>
+      </w:pPr>
+      <w:r>
+        <w:rPr>
+          <w:lang w:val="en-US"/>
+        </w:rPr>
+        <w:t>A4:</w:t>
+      </w:r>
+    </w:p>
+    <w:p>
+      <w:pPr>
+        <w:rPr>
+          <w:lang w:val="en-US"/>
+        </w:rPr>
+      </w:pPr>
+    </w:p>
+    <w:p>
+      <w:pPr>
+        <w:rPr>
+          <w:lang w:val="en-US"/>
+        </w:rPr>
+      </w:pPr>
+      <w:r>
+        <w:rPr>
+          <w:lang w:val="en-US"/>
+        </w:rPr>
+        <w:t xml:space="preserve">Q5: </w:t>
+      </w:r>
+      <w:r>
+        <w:rPr>
+          <w:lang w:val="en-US"/>
+        </w:rPr>
+        <w:t>H</w:t>
+      </w:r>
+      <w:r>
+        <w:rPr>
+          <w:lang w:val="en-US"/>
+        </w:rPr>
+        <w:t xml:space="preserve">ow to run the </w:t>
+      </w:r>
+      <w:r>
+        <w:rPr>
+          <w:lang w:val="en-US"/>
+        </w:rPr>
+        <w:t xml:space="preserve">compiled </w:t>
+      </w:r>
+      <w:r>
+        <w:rPr>
+          <w:lang w:val="en-US"/>
+        </w:rPr>
+        <w:t>emulator on the Windows</w:t>
+      </w:r>
+      <w:r>
+        <w:rPr>
+          <w:lang w:val="en-US"/>
+        </w:rPr>
+        <w:t xml:space="preserve">, which files are </w:t>
+      </w:r>
+      <w:proofErr w:type="gramStart"/>
+      <w:r>
+        <w:rPr>
+          <w:lang w:val="en-US"/>
+        </w:rPr>
+        <w:t>need</w:t>
+      </w:r>
+      <w:proofErr w:type="gramEnd"/>
+      <w:r>
+        <w:rPr>
+          <w:lang w:val="en-US"/>
+        </w:rPr>
+        <w:t xml:space="preserve"> it</w:t>
+      </w:r>
+      <w:r>
+        <w:rPr>
+          <w:lang w:val="en-US"/>
+        </w:rPr>
+        <w:t>?</w:t>
+      </w:r>
+    </w:p>
+    <w:p>
+      <w:pPr>
+        <w:rPr>
+          <w:lang w:val="en-US"/>
+        </w:rPr>
+      </w:pPr>
+      <w:r>
+        <w:rPr>
+          <w:lang w:val="en-US"/>
+        </w:rPr>
+        <w:t>A5:</w:t>
+      </w:r>
+    </w:p>
+    <w:p>
+      <w:pPr>
+        <w:rPr>
+          <w:lang w:val="en-US"/>
+        </w:rPr>
+      </w:pPr>
+    </w:p>
+    <w:p>
+      <w:pPr>
+        <w:rPr>
+          <w:lang w:val="en-US"/>
+        </w:rPr>
+      </w:pPr>
+      <w:r>
+        <w:rPr>
+          <w:lang w:val="en-US"/>
+        </w:rPr>
+        <w:t xml:space="preserve">Q6: </w:t>
+      </w:r>
+      <w:r>
+        <w:rPr>
+          <w:lang w:val="en-US"/>
+        </w:rPr>
+        <w:t>H</w:t>
+      </w:r>
+      <w:r>
+        <w:rPr>
+          <w:lang w:val="en-US"/>
+        </w:rPr>
+        <w:t>ow to upload custom images to the phone</w:t>
+      </w:r>
+      <w:r>
+        <w:rPr>
+          <w:lang w:val="en-US"/>
+        </w:rPr>
+        <w:t>?</w:t>
+      </w:r>
+    </w:p>
+    <w:p>
+      <w:pPr>
+        <w:rPr>
+          <w:lang w:val="en-US"/>
+        </w:rPr>
+      </w:pPr>
+      <w:r>
+        <w:rPr>
+          <w:lang w:val="en-US"/>
+        </w:rPr>
+        <w:t>A6:</w:t>
+      </w:r>
+      <w:r>
+        <w:rPr>
+          <w:lang w:val="en-US"/>
+        </w:rPr>
+        <w:t xml:space="preserve"> For each device groups are different way of flashing a device. For most nexus devices is enough to follow the steps bellow:</w:t>
+      </w:r>
+    </w:p>
+    <w:p>
+      <w:pPr>
+        <w:rPr>
+          <w:lang w:val="en-US"/>
+        </w:rPr>
+      </w:pPr>
+    </w:p>
+    <w:p>
+      <w:pPr>
+        <w:pStyle w:val="Listenabsatz"/>
+        <w:numPr>
+          <w:ilvl w:val="0"/>
+          <w:numId w:val="1"/>
+        </w:numPr>
+        <w:rPr>
+          <w:lang w:val="en-US"/>
+        </w:rPr>
+      </w:pPr>
+      <w:proofErr w:type="gramStart"/>
+      <w:r>
+        <w:rPr>
+          <w:lang w:val="en-US"/>
+        </w:rPr>
+        <w:t>have</w:t>
+      </w:r>
+      <w:proofErr w:type="gramEnd"/>
+      <w:r>
+        <w:rPr>
+          <w:lang w:val="en-US"/>
+        </w:rPr>
+        <w:t xml:space="preserve"> a file update</w:t>
+      </w:r>
+      <w:r>
+        <w:rPr>
+          <w:lang w:val="en-US"/>
+        </w:rPr>
+        <w:t>.zip in the root of the device</w:t>
+      </w:r>
+    </w:p>
+    <w:p>
+      <w:pPr>
+        <w:pStyle w:val="Listenabsatz"/>
+        <w:numPr>
+          <w:ilvl w:val="0"/>
+          <w:numId w:val="1"/>
+        </w:numPr>
+        <w:rPr>
+          <w:lang w:val="en-US"/>
+        </w:rPr>
+      </w:pPr>
+      <w:proofErr w:type="gramStart"/>
+      <w:r>
+        <w:rPr>
+          <w:lang w:val="en-US"/>
+        </w:rPr>
+        <w:t>reboot</w:t>
+      </w:r>
+      <w:proofErr w:type="gramEnd"/>
+      <w:r>
+        <w:rPr>
+          <w:lang w:val="en-US"/>
+        </w:rPr>
+        <w:t xml:space="preserve"> in recovery mode using some combinations of keyboard </w:t>
+      </w:r>
+    </w:p>
+    <w:p>
+      <w:pPr>
+        <w:pStyle w:val="Listenabsatz"/>
+        <w:numPr>
+          <w:ilvl w:val="0"/>
+          <w:numId w:val="1"/>
+        </w:numPr>
+        <w:rPr>
+          <w:lang w:val="en-US"/>
+        </w:rPr>
+      </w:pPr>
+      <w:proofErr w:type="gramStart"/>
+      <w:r>
+        <w:rPr>
+          <w:lang w:val="en-US"/>
+        </w:rPr>
+        <w:t>choose</w:t>
+      </w:r>
+      <w:proofErr w:type="gramEnd"/>
+      <w:r>
+        <w:rPr>
+          <w:lang w:val="en-US"/>
+        </w:rPr>
+        <w:t xml:space="preserve"> the update.zip file for flashing the device</w:t>
+      </w:r>
+    </w:p>
+    <w:p>
+      <w:pPr>
+        <w:pStyle w:val="Listenabsatz"/>
+        <w:numPr>
+          <w:ilvl w:val="0"/>
+          <w:numId w:val="1"/>
+        </w:numPr>
+        <w:rPr>
+          <w:lang w:val="en-US"/>
+        </w:rPr>
+      </w:pPr>
+      <w:proofErr w:type="gramStart"/>
+      <w:r>
+        <w:rPr>
+          <w:lang w:val="en-US"/>
+        </w:rPr>
+        <w:t>flash</w:t>
+      </w:r>
+      <w:proofErr w:type="gramEnd"/>
+      <w:r>
+        <w:rPr>
+          <w:lang w:val="en-US"/>
+        </w:rPr>
+        <w:t xml:space="preserve"> the device</w:t>
+      </w:r>
+    </w:p>
+    <w:p>
+      <w:pPr>
+        <w:pStyle w:val="Listenabsatz"/>
+        <w:numPr>
+          <w:ilvl w:val="0"/>
+          <w:numId w:val="1"/>
+        </w:numPr>
+        <w:rPr>
+          <w:lang w:val="en-US"/>
+        </w:rPr>
+      </w:pPr>
+      <w:proofErr w:type="gramStart"/>
+      <w:r>
+        <w:rPr>
+          <w:lang w:val="en-US"/>
+        </w:rPr>
+        <w:t>reboot</w:t>
+      </w:r>
+      <w:proofErr w:type="gramEnd"/>
+      <w:r>
+        <w:rPr>
+          <w:lang w:val="en-US"/>
+        </w:rPr>
+        <w:t xml:space="preserve"> the device</w:t>
+      </w:r>
+    </w:p>
+    <w:p>
+      <w:pPr>
+        <w:rPr>
+          <w:lang w:val="en-US"/>
+        </w:rPr>
+      </w:pPr>
+    </w:p>
+    <w:p>
+      <w:pPr>
+        <w:rPr>
+          <w:lang w:val="en-US"/>
+        </w:rPr>
+      </w:pPr>
+      <w:r>
+        <w:rPr>
+          <w:lang w:val="en-US"/>
+        </w:rPr>
+        <w:t xml:space="preserve">Official documentation is to be found on </w:t>
+      </w:r>
+      <w:hyperlink r:id="rId20" w:history="1">
+        <w:r>
+          <w:rPr>
+            <w:rStyle w:val="Link"/>
+            <w:lang w:val="en-US"/>
+          </w:rPr>
+          <w:t>http://source.android.com/source/building-devices.html</w:t>
+        </w:r>
+      </w:hyperlink>
+      <w:r>
+        <w:rPr>
+          <w:lang w:val="en-US"/>
+        </w:rPr>
+        <w:t xml:space="preserve"> </w:t>
+      </w:r>
+      <w:proofErr w:type="gramStart"/>
+      <w:r>
+        <w:rPr>
+          <w:lang w:val="en-US"/>
+        </w:rPr>
+        <w:t>All</w:t>
+      </w:r>
+      <w:proofErr w:type="gramEnd"/>
+      <w:r>
+        <w:rPr>
+          <w:lang w:val="en-US"/>
+        </w:rPr>
+        <w:t xml:space="preserve"> depends on the </w:t>
+      </w:r>
+      <w:proofErr w:type="spellStart"/>
+      <w:r>
+        <w:rPr>
+          <w:lang w:val="en-US"/>
+        </w:rPr>
+        <w:t>bootloader</w:t>
+      </w:r>
+      <w:proofErr w:type="spellEnd"/>
+      <w:r>
+        <w:rPr>
+          <w:lang w:val="en-US"/>
+        </w:rPr>
+        <w:t xml:space="preserve"> and it is also possible for some devices </w:t>
+      </w:r>
+      <w:r>
+        <w:rPr>
+          <w:lang w:val="en-US"/>
+        </w:rPr>
+        <w:t xml:space="preserve">to not be able to flash an image! My recommended resource is the one for compiling the Android 4.4 for Nexus 4 with steps also for installation </w:t>
+      </w:r>
+      <w:r>
+        <w:rPr>
+          <w:lang w:val="en-US"/>
+        </w:rPr>
+        <w:t xml:space="preserve">and the </w:t>
+      </w:r>
+      <w:proofErr w:type="spellStart"/>
+      <w:r>
+        <w:rPr>
+          <w:lang w:val="en-US"/>
+        </w:rPr>
+        <w:t>fastboot</w:t>
+      </w:r>
+      <w:proofErr w:type="spellEnd"/>
+      <w:r>
+        <w:rPr>
+          <w:lang w:val="en-US"/>
+        </w:rPr>
+        <w:t xml:space="preserve"> command line at the end</w:t>
+      </w:r>
+      <w:r>
+        <w:rPr>
+          <w:lang w:val="en-US"/>
+        </w:rPr>
+        <w:t>:</w:t>
+      </w:r>
+    </w:p>
+    <w:p>
+      <w:pPr>
+        <w:rPr>
+          <w:lang w:val="en-US"/>
+        </w:rPr>
+      </w:pPr>
+    </w:p>
+    <w:p>
+      <w:pPr>
+        <w:pStyle w:val="Listenabsatz"/>
+        <w:numPr>
+          <w:ilvl w:val="0"/>
+          <w:numId w:val="7"/>
+        </w:numPr>
+        <w:rPr>
+          <w:lang w:val="en-US"/>
+        </w:rPr>
+      </w:pPr>
+      <w:r>
+        <w:rPr>
+          <w:lang w:val="en-US"/>
+        </w:rPr>
+        <w:t xml:space="preserve">How to build Android AOSP for Nexus 4 - </w:t>
+      </w:r>
+      <w:hyperlink r:id="rId21" w:history="1">
+        <w:r>
+          <w:rPr>
+            <w:rStyle w:val="Link"/>
+            <w:lang w:val="en-US"/>
+          </w:rPr>
+          <w:t>http://nosemaj.org/howto-build-android-nexus-4</w:t>
+        </w:r>
+      </w:hyperlink>
+    </w:p>
+    <w:p>
+      <w:pPr>
+        <w:pStyle w:val="Listenabsatz"/>
+        <w:numPr>
+          <w:ilvl w:val="0"/>
+          <w:numId w:val="7"/>
+        </w:numPr>
+        <w:rPr>
+          <w:lang w:val="en-US"/>
+        </w:rPr>
+      </w:pPr>
+      <w:r>
+        <w:rPr>
+          <w:lang w:val="en-US"/>
+        </w:rPr>
+        <w:t xml:space="preserve">How to build Android 4.3 for Nexus 4 - </w:t>
+      </w:r>
+      <w:hyperlink r:id="rId22" w:history="1">
+        <w:r>
+          <w:rPr>
+            <w:rStyle w:val="Link"/>
+            <w:lang w:val="en-US"/>
+          </w:rPr>
+          <w:t>http://nosemaj.org/build-android-4-3-nexus-4</w:t>
+        </w:r>
+      </w:hyperlink>
+      <w:r>
+        <w:rPr>
+          <w:lang w:val="en-US"/>
+        </w:rPr>
+        <w:t xml:space="preserve"> </w:t>
+      </w:r>
+    </w:p>
+    <w:p>
+      <w:pPr>
+        <w:rPr>
+          <w:lang w:val="en-US"/>
+        </w:rPr>
+      </w:pPr>
+    </w:p>
+    <w:p>
+      <w:pPr>
+        <w:rPr>
+          <w:lang w:val="en-US"/>
+        </w:rPr>
+      </w:pPr>
+      <w:r>
+        <w:rPr>
+          <w:lang w:val="en-US"/>
+        </w:rPr>
+        <w:t xml:space="preserve">Nexus 5 drivers are already available at </w:t>
+      </w:r>
+      <w:r>
+        <w:rPr>
+          <w:lang w:val="en-US"/>
+        </w:rPr>
+        <w:t xml:space="preserve"> </w:t>
+      </w:r>
+      <w:hyperlink r:id="rId23" w:history="1">
+        <w:r>
+          <w:rPr>
+            <w:rStyle w:val="Link"/>
+            <w:lang w:val="en-US"/>
+          </w:rPr>
+          <w:t>https://developers.google.com/android/nexus/drivers</w:t>
+        </w:r>
+      </w:hyperlink>
+      <w:r>
+        <w:rPr>
+          <w:lang w:val="en-US"/>
+        </w:rPr>
+        <w:t xml:space="preserve"> so theoretically is possible </w:t>
       </w:r>
       <w:bookmarkStart w:id="0" w:name="_GoBack"/>
       <w:bookmarkEnd w:id="0"/>
@@ -4390,162 +5304,7 @@
         <w:rPr>
           <w:lang w:val="en-US"/>
         </w:rPr>
-        <w:t>WheelMenuSurface</w:t>
-      </w:r>
-      <w:r>
-        <w:rPr>
-          <w:lang w:val="en-US"/>
-        </w:rPr>
-        <w:t>.java</w:t>
-      </w:r>
-    </w:p>
-    <w:p>
-      <w:pPr>
-        <w:rPr>
-          <w:lang w:val="en-US"/>
-        </w:rPr>
-      </w:pPr>
-    </w:p>
-    <w:p>
-      <w:pPr>
-        <w:rPr>
-          <w:lang w:val="en-US"/>
-        </w:rPr>
-      </w:pPr>
-      <w:r>
-        <w:rPr>
-          <w:lang w:val="en-US"/>
-        </w:rPr>
-        <w:t xml:space="preserve">Q4: </w:t>
-      </w:r>
-      <w:r>
-        <w:rPr>
-          <w:lang w:val="en-US"/>
-        </w:rPr>
-        <w:t>sandboxing and execute system calls (what is possible)</w:t>
-      </w:r>
-    </w:p>
-    <w:p>
-      <w:pPr>
-        <w:rPr>
-          <w:lang w:val="en-US"/>
-        </w:rPr>
-      </w:pPr>
-      <w:r>
-        <w:rPr>
-          <w:lang w:val="en-US"/>
-        </w:rPr>
-        <w:t>A4:</w:t>
-      </w:r>
-    </w:p>
-    <w:p>
-      <w:pPr>
-        <w:rPr>
-          <w:lang w:val="en-US"/>
-        </w:rPr>
-      </w:pPr>
-    </w:p>
-    <w:p>
-      <w:pPr>
-        <w:rPr>
-          <w:lang w:val="en-US"/>
-        </w:rPr>
-      </w:pPr>
-      <w:r>
-        <w:rPr>
-          <w:lang w:val="en-US"/>
-        </w:rPr>
-        <w:t xml:space="preserve">Q5: </w:t>
-      </w:r>
-      <w:r>
-        <w:rPr>
-          <w:lang w:val="en-US"/>
-        </w:rPr>
-        <w:t xml:space="preserve">how to run the </w:t>
-      </w:r>
-      <w:r>
-        <w:rPr>
-          <w:lang w:val="en-US"/>
-        </w:rPr>
-        <w:t xml:space="preserve">compiled </w:t>
-      </w:r>
-      <w:r>
-        <w:rPr>
-          <w:lang w:val="en-US"/>
-        </w:rPr>
-        <w:t>emulator on the Windows</w:t>
-      </w:r>
-      <w:r>
-        <w:rPr>
-          <w:lang w:val="en-US"/>
-        </w:rPr>
-        <w:t xml:space="preserve">, which files are </w:t>
-      </w:r>
-      <w:proofErr w:type="gramStart"/>
-      <w:r>
-        <w:rPr>
-          <w:lang w:val="en-US"/>
-        </w:rPr>
-        <w:t>need</w:t>
-      </w:r>
-      <w:proofErr w:type="gramEnd"/>
-      <w:r>
-        <w:rPr>
-          <w:lang w:val="en-US"/>
-        </w:rPr>
-        <w:t xml:space="preserve"> it</w:t>
-      </w:r>
-    </w:p>
-    <w:p>
-      <w:pPr>
-        <w:rPr>
-          <w:lang w:val="en-US"/>
-        </w:rPr>
-      </w:pPr>
-      <w:r>
-        <w:rPr>
-          <w:lang w:val="en-US"/>
-        </w:rPr>
-        <w:t>A5:</w:t>
-      </w:r>
-    </w:p>
-    <w:p>
-      <w:pPr>
-        <w:rPr>
-          <w:lang w:val="en-US"/>
-        </w:rPr>
-      </w:pPr>
-    </w:p>
-    <w:p>
-      <w:pPr>
-        <w:rPr>
-          <w:lang w:val="en-US"/>
-        </w:rPr>
-      </w:pPr>
-      <w:r>
-        <w:rPr>
-          <w:lang w:val="en-US"/>
-        </w:rPr>
-        <w:t xml:space="preserve">Q6: </w:t>
-      </w:r>
-      <w:r>
-        <w:rPr>
-          <w:lang w:val="en-US"/>
-        </w:rPr>
-        <w:t>how to upload custom images to the phone</w:t>
-      </w:r>
-    </w:p>
-    <w:p>
-      <w:pPr>
-        <w:rPr>
-          <w:lang w:val="en-US"/>
-        </w:rPr>
-      </w:pPr>
-      <w:r>
-        <w:rPr>
-          <w:lang w:val="en-US"/>
-        </w:rPr>
-        <w:t>A6:</w:t>
+        <w:t>to do a Android 4.4 build for Nexus 5!</w:t>
       </w:r>
     </w:p>
     <w:p>
@@ -5461,7 +6220,7 @@
   <w:abstractNum w:abstractNumId="2">
     <w:nsid w:val="67600E26"/>
     <w:multiLevelType w:val="hybridMultilevel"/>
-    <w:tmpl w:val="0128C114"/>
+    <w:tmpl w:val="10B66AEA"/>
     <w:lvl w:ilvl="0" w:tplc="04070001">
       <w:start w:val="1"/>
       <w:numFmt w:val="bullet"/>
@@ -5685,9 +6444,9 @@
     </w:lvl>
   </w:abstractNum>
   <w:abstractNum w:abstractNumId="4">
-    <w:nsid w:val="75D24BFA"/>
+    <w:nsid w:val="733C278B"/>
     <w:multiLevelType w:val="hybridMultilevel"/>
-    <w:tmpl w:val="08E8F10A"/>
+    <w:tmpl w:val="7A86CD5A"/>
     <w:lvl w:ilvl="0" w:tplc="04070001">
       <w:start w:val="1"/>
       <w:numFmt w:val="bullet"/>
@@ -5798,6 +6557,119 @@
     </w:lvl>
   </w:abstractNum>
   <w:abstractNum w:abstractNumId="5">
+    <w:nsid w:val="75D24BFA"/>
+    <w:multiLevelType w:val="hybridMultilevel"/>
+    <w:tmpl w:val="08E8F10A"/>
+    <w:lvl w:ilvl="0" w:tplc="04070001">
+      <w:start w:val="1"/>
+      <w:numFmt w:val="bullet"/>
+      <w:lvlText w:val=""/>
+      <w:lvlJc w:val="left"/>
+      <w:pPr>
+        <w:ind w:left="720" w:hanging="360"/>
+      </w:pPr>
+      <w:rPr>
+        <w:rFonts w:ascii="Symbol" w:hAnsi="Symbol" w:hint="default"/>
+      </w:rPr>
+    </w:lvl>
+    <w:lvl w:ilvl="1" w:tplc="04070003" w:tentative="1">
+      <w:start w:val="1"/>
+      <w:numFmt w:val="bullet"/>
+      <w:lvlText w:val="o"/>
+      <w:lvlJc w:val="left"/>
+      <w:pPr>
+        <w:ind w:left="1440" w:hanging="360"/>
+      </w:pPr>
+      <w:rPr>
+        <w:rFonts w:ascii="Courier New" w:hAnsi="Courier New" w:hint="default"/>
+      </w:rPr>
+    </w:lvl>
+    <w:lvl w:ilvl="2" w:tplc="04070005" w:tentative="1">
+      <w:start w:val="1"/>
+      <w:numFmt w:val="bullet"/>
+      <w:lvlText w:val=""/>
+      <w:lvlJc w:val="left"/>
+      <w:pPr>
+        <w:ind w:left="2160" w:hanging="360"/>
+      </w:pPr>
+      <w:rPr>
+        <w:rFonts w:ascii="Wingdings" w:hAnsi="Wingdings" w:hint="default"/>
+      </w:rPr>
+    </w:lvl>
+    <w:lvl w:ilvl="3" w:tplc="04070001" w:tentative="1">
+      <w:start w:val="1"/>
+      <w:numFmt w:val="bullet"/>
+      <w:lvlText w:val=""/>
+      <w:lvlJc w:val="left"/>
+      <w:pPr>
+        <w:ind w:left="2880" w:hanging="360"/>
+      </w:pPr>
+      <w:rPr>
+        <w:rFonts w:ascii="Symbol" w:hAnsi="Symbol" w:hint="default"/>
+      </w:rPr>
+    </w:lvl>
+    <w:lvl w:ilvl="4" w:tplc="04070003" w:tentative="1">
+      <w:start w:val="1"/>
+      <w:numFmt w:val="bullet"/>
+      <w:lvlText w:val="o"/>
+      <w:lvlJc w:val="left"/>
+      <w:pPr>
+        <w:ind w:left="3600" w:hanging="360"/>
+      </w:pPr>
+      <w:rPr>
+        <w:rFonts w:ascii="Courier New" w:hAnsi="Courier New" w:hint="default"/>
+      </w:rPr>
+    </w:lvl>
+    <w:lvl w:ilvl="5" w:tplc="04070005" w:tentative="1">
+      <w:start w:val="1"/>
+      <w:numFmt w:val="bullet"/>
+      <w:lvlText w:val=""/>
+      <w:lvlJc w:val="left"/>
+      <w:pPr>
+        <w:ind w:left="4320" w:hanging="360"/>
+      </w:pPr>
+      <w:rPr>
+        <w:rFonts w:ascii="Wingdings" w:hAnsi="Wingdings" w:hint="default"/>
+      </w:rPr>
+    </w:lvl>
+    <w:lvl w:ilvl="6" w:tplc="04070001" w:tentative="1">
+      <w:start w:val="1"/>
+      <w:numFmt w:val="bullet"/>
+      <w:lvlText w:val=""/>
+      <w:lvlJc w:val="left"/>
+      <w:pPr>
+        <w:ind w:left="5040" w:hanging="360"/>
+      </w:pPr>
+      <w:rPr>
+        <w:rFonts w:ascii="Symbol" w:hAnsi="Symbol" w:hint="default"/>
+      </w:rPr>
+    </w:lvl>
+    <w:lvl w:ilvl="7" w:tplc="04070003" w:tentative="1">
+      <w:start w:val="1"/>
+      <w:numFmt w:val="bullet"/>
+      <w:lvlText w:val="o"/>
+      <w:lvlJc w:val="left"/>
+      <w:pPr>
+        <w:ind w:left="5760" w:hanging="360"/>
+      </w:pPr>
+      <w:rPr>
+        <w:rFonts w:ascii="Courier New" w:hAnsi="Courier New" w:hint="default"/>
+      </w:rPr>
+    </w:lvl>
+    <w:lvl w:ilvl="8" w:tplc="04070005" w:tentative="1">
+      <w:start w:val="1"/>
+      <w:numFmt w:val="bullet"/>
+      <w:lvlText w:val=""/>
+      <w:lvlJc w:val="left"/>
+      <w:pPr>
+        <w:ind w:left="6480" w:hanging="360"/>
+      </w:pPr>
+      <w:rPr>
+        <w:rFonts w:ascii="Wingdings" w:hAnsi="Wingdings" w:hint="default"/>
+      </w:rPr>
+    </w:lvl>
+  </w:abstractNum>
+  <w:abstractNum w:abstractNumId="6">
     <w:nsid w:val="76224F4A"/>
     <w:multiLevelType w:val="hybridMultilevel"/>
     <w:tmpl w:val="36187ED2"/>
@@ -5923,10 +6795,13 @@
     <w:abstractNumId w:val="3"/>
   </w:num>
   <w:num w:numId="5">
-    <w:abstractNumId w:val="4"/>
+    <w:abstractNumId w:val="5"/>
   </w:num>
   <w:num w:numId="6">
-    <w:abstractNumId w:val="5"/>
+    <w:abstractNumId w:val="6"/>
+  </w:num>
+  <w:num w:numId="7">
+    <w:abstractNumId w:val="4"/>
   </w:num>
 </w:numbering>
 </file>

</xml_diff>